<commit_message>
Created files to Word docs for the GenAI workshop
</commit_message>
<xml_diff>
--- a/abst_template.docx
+++ b/abst_template.docx
@@ -4,18 +4,8 @@
   <w:body>
     <w:p>
       <w:pPr>
-        <w:rPr>
-          <w:lang w:val="fr-CH"/>
-        </w:rPr>
-      </w:pPr>
-      <w:proofErr w:type="spellStart"/>
-      <w:r>
-        <w:rPr>
-          <w:lang w:val="fr-CH"/>
-        </w:rPr>
-        <w:t>Text</w:t>
-      </w:r>
-      <w:proofErr w:type="spellEnd"/>
+        <w:pStyle w:val="Author"/>
+      </w:pPr>
     </w:p>
     <w:sectPr>
       <w:headerReference w:type="even" r:id="rId12"/>
@@ -1857,15 +1847,14 @@
     <w:next w:val="Normal"/>
     <w:link w:val="Heading1Char"/>
     <w:qFormat/>
-    <w:rsid w:val="00E61F6E"/>
+    <w:rsid w:val="00ED6839"/>
     <w:pPr>
       <w:spacing w:before="240" w:after="240"/>
       <w:outlineLvl w:val="0"/>
     </w:pPr>
     <w:rPr>
       <w:b/>
-      <w:i/>
-      <w:sz w:val="24"/>
+      <w:sz w:val="32"/>
     </w:rPr>
   </w:style>
   <w:style w:type="paragraph" w:styleId="Heading2">
@@ -1947,6 +1936,9 @@
         <w:right w:w="108" w:type="dxa"/>
       </w:tblCellMar>
     </w:tblPr>
+    <w:trPr>
+      <w:hidden/>
+    </w:trPr>
   </w:style>
   <w:style w:type="numbering" w:default="1" w:styleId="NoList">
     <w:name w:val="No List"/>
@@ -2040,12 +2032,11 @@
   <w:style w:type="character" w:customStyle="1" w:styleId="Heading1Char">
     <w:name w:val="Heading 1 Char"/>
     <w:link w:val="Heading1"/>
-    <w:rsid w:val="00E61F6E"/>
+    <w:rsid w:val="00ED6839"/>
     <w:rPr>
       <w:rFonts w:eastAsia="Times New Roman"/>
       <w:b/>
-      <w:i/>
-      <w:sz w:val="24"/>
+      <w:sz w:val="32"/>
       <w:szCs w:val="24"/>
       <w:lang w:eastAsia="en-GB"/>
     </w:rPr>
@@ -2316,6 +2307,9 @@
         <w:bottom w:val="single" w:sz="12" w:space="0" w:color="000000"/>
       </w:tblBorders>
     </w:tblPr>
+    <w:trPr>
+      <w:hidden/>
+    </w:trPr>
     <w:tcPr>
       <w:shd w:val="clear" w:color="auto" w:fill="auto"/>
     </w:tcPr>
@@ -2325,6 +2319,9 @@
         <w:iCs/>
       </w:rPr>
       <w:tblPr/>
+      <w:trPr>
+        <w:hidden/>
+      </w:trPr>
       <w:tcPr>
         <w:tcBorders>
           <w:bottom w:val="single" w:sz="6" w:space="0" w:color="000000"/>
@@ -2338,6 +2335,9 @@
         <w:color w:val="auto"/>
       </w:rPr>
       <w:tblPr/>
+      <w:trPr>
+        <w:hidden/>
+      </w:trPr>
       <w:tcPr>
         <w:tcBorders>
           <w:top w:val="single" w:sz="6" w:space="0" w:color="000000"/>
@@ -2348,6 +2348,9 @@
     </w:tblStylePr>
     <w:tblStylePr w:type="firstCol">
       <w:tblPr/>
+      <w:trPr>
+        <w:hidden/>
+      </w:trPr>
       <w:tcPr>
         <w:tcBorders>
           <w:right w:val="single" w:sz="6" w:space="0" w:color="000000"/>
@@ -2364,6 +2367,9 @@
         <w:iCs w:val="0"/>
       </w:rPr>
       <w:tblPr/>
+      <w:trPr>
+        <w:hidden/>
+      </w:trPr>
       <w:tcPr>
         <w:tcBorders>
           <w:tl2br w:val="none" w:sz="0" w:space="0" w:color="auto"/>
@@ -2377,6 +2383,9 @@
         <w:bCs/>
       </w:rPr>
       <w:tblPr/>
+      <w:trPr>
+        <w:hidden/>
+      </w:trPr>
       <w:tcPr>
         <w:tcBorders>
           <w:tl2br w:val="none" w:sz="0" w:space="0" w:color="auto"/>
@@ -2428,6 +2437,9 @@
         <w:insideV w:val="single" w:sz="4" w:space="0" w:color="auto"/>
       </w:tblBorders>
     </w:tblPr>
+    <w:trPr>
+      <w:hidden/>
+    </w:trPr>
   </w:style>
   <w:style w:type="paragraph" w:styleId="ListParagraph">
     <w:name w:val="List Paragraph"/>
@@ -2462,9 +2474,10 @@
     <w:next w:val="Normal"/>
     <w:link w:val="TitleChar"/>
     <w:qFormat/>
-    <w:rsid w:val="00E430E8"/>
+    <w:rsid w:val="00C0552B"/>
     <w:rPr>
       <w:b/>
+      <w:vanish/>
       <w:sz w:val="32"/>
     </w:rPr>
   </w:style>
@@ -2472,10 +2485,11 @@
     <w:name w:val="Title Char"/>
     <w:basedOn w:val="DefaultParagraphFont"/>
     <w:link w:val="Title"/>
-    <w:rsid w:val="00E430E8"/>
+    <w:rsid w:val="00C0552B"/>
     <w:rPr>
       <w:rFonts w:eastAsia="Times New Roman"/>
       <w:b/>
+      <w:vanish/>
       <w:sz w:val="32"/>
       <w:szCs w:val="24"/>
       <w:lang w:eastAsia="en-GB"/>
@@ -2556,6 +2570,16 @@
     <w:rPr>
       <w:color w:val="605E5C"/>
       <w:shd w:val="clear" w:color="auto" w:fill="E1DFDD"/>
+    </w:rPr>
+  </w:style>
+  <w:style w:type="paragraph" w:customStyle="1" w:styleId="Author">
+    <w:name w:val="Author"/>
+    <w:basedOn w:val="Normal"/>
+    <w:qFormat/>
+    <w:rsid w:val="00160595"/>
+    <w:rPr>
+      <w:vanish/>
+      <w:lang w:val="fr-CH"/>
     </w:rPr>
   </w:style>
 </w:styles>
@@ -2798,15 +2822,42 @@
 </file>
 
 <file path=customXml/item2.xml><?xml version="1.0" encoding="utf-8"?>
-<?mso-contentType ?>
-<FormTemplates xmlns="http://schemas.microsoft.com/sharepoint/v3/contenttype/forms">
-  <Display>DocumentLibraryForm</Display>
-  <Edit>DocumentLibraryForm</Edit>
-  <New>DocumentLibraryForm</New>
-</FormTemplates>
+<p:properties xmlns:p="http://schemas.microsoft.com/office/2006/metadata/properties" xmlns:xsi="http://www.w3.org/2001/XMLSchema-instance" xmlns:pc="http://schemas.microsoft.com/office/infopath/2007/PartnerControls">
+  <documentManagement>
+    <TaxCatchAll xmlns="985ec44e-1bab-4c0b-9df0-6ba128686fc9">
+      <Value>489</Value>
+      <Value>1206</Value>
+      <Value>36</Value>
+    </TaxCatchAll>
+    <TaxKeywordTaxHTField xmlns="dd774590-caf2-40ff-b04f-1e20d86f2c70">
+      <Terms xmlns="http://schemas.microsoft.com/office/infopath/2007/PartnerControls">
+        <TermInfo xmlns="http://schemas.microsoft.com/office/infopath/2007/PartnerControls">
+          <TermName xmlns="http://schemas.microsoft.com/office/infopath/2007/PartnerControls">SMMU</TermName>
+          <TermId xmlns="http://schemas.microsoft.com/office/infopath/2007/PartnerControls">5e9f697a-141a-4514-921e-ceb815d55e6d</TermId>
+        </TermInfo>
+        <TermInfo xmlns="http://schemas.microsoft.com/office/infopath/2007/PartnerControls">
+          <TermName xmlns="http://schemas.microsoft.com/office/infopath/2007/PartnerControls">modernstats</TermName>
+          <TermId xmlns="http://schemas.microsoft.com/office/infopath/2007/PartnerControls">94b70401-9829-4e65-9ad6-1fa04469d1b3</TermId>
+        </TermInfo>
+        <TermInfo xmlns="http://schemas.microsoft.com/office/infopath/2007/PartnerControls">
+          <TermName xmlns="http://schemas.microsoft.com/office/infopath/2007/PartnerControls">unece</TermName>
+          <TermId xmlns="http://schemas.microsoft.com/office/infopath/2007/PartnerControls">b6958d20-5c37-4942-b400-dddb22520cb2</TermId>
+        </TermInfo>
+      </Terms>
+    </TaxKeywordTaxHTField>
+    <Category xmlns="c39ac8e3-0f08-4b7d-bd41-28055cb5e628">Information Notice</Category>
+    <lcf76f155ced4ddcb4097134ff3c332f xmlns="c39ac8e3-0f08-4b7d-bd41-28055cb5e628">
+      <Terms xmlns="http://schemas.microsoft.com/office/infopath/2007/PartnerControls"/>
+    </lcf76f155ced4ddcb4097134ff3c332f>
+  </documentManagement>
+</p:properties>
 </file>
 
 <file path=customXml/item3.xml><?xml version="1.0" encoding="utf-8"?>
+<b:Sources xmlns:b="http://schemas.openxmlformats.org/officeDocument/2006/bibliography" xmlns="http://schemas.openxmlformats.org/officeDocument/2006/bibliography" SelectedStyle="\APASixthEditionOfficeOnline.xsl" StyleName="APA" Version="6"/>
+</file>
+
+<file path=customXml/item4.xml><?xml version="1.0" encoding="utf-8"?>
 <ct:contentTypeSchema xmlns:ct="http://schemas.microsoft.com/office/2006/metadata/contentType" xmlns:ma="http://schemas.microsoft.com/office/2006/metadata/properties/metaAttributes" ct:_="" ma:_="" ma:contentTypeName="Document" ma:contentTypeID="0x010100AC00F2F1E960B64FAC22A58E2A2AE8B9" ma:contentTypeVersion="36" ma:contentTypeDescription="Create a new document." ma:contentTypeScope="" ma:versionID="515054db7170eb5b51dbe39856ad15bb">
   <xsd:schema xmlns:xsd="http://www.w3.org/2001/XMLSchema" xmlns:xs="http://www.w3.org/2001/XMLSchema" xmlns:p="http://schemas.microsoft.com/office/2006/metadata/properties" xmlns:ns2="dd774590-caf2-40ff-b04f-1e20d86f2c70" xmlns:ns3="c39ac8e3-0f08-4b7d-bd41-28055cb5e628" xmlns:ns4="985ec44e-1bab-4c0b-9df0-6ba128686fc9" targetNamespace="http://schemas.microsoft.com/office/2006/metadata/properties" ma:root="true" ma:fieldsID="93addf53ad34c8273aa7024e06a8b214" ns2:_="" ns3:_="" ns4:_="">
     <xsd:import namespace="dd774590-caf2-40ff-b04f-1e20d86f2c70"/>
@@ -3076,40 +3127,13 @@
 </ct:contentTypeSchema>
 </file>
 
-<file path=customXml/item4.xml><?xml version="1.0" encoding="utf-8"?>
-<b:Sources xmlns:b="http://schemas.openxmlformats.org/officeDocument/2006/bibliography" xmlns="http://schemas.openxmlformats.org/officeDocument/2006/bibliography" SelectedStyle="\APASixthEditionOfficeOnline.xsl" StyleName="APA" Version="6"/>
-</file>
-
 <file path=customXml/item5.xml><?xml version="1.0" encoding="utf-8"?>
-<p:properties xmlns:p="http://schemas.microsoft.com/office/2006/metadata/properties" xmlns:xsi="http://www.w3.org/2001/XMLSchema-instance" xmlns:pc="http://schemas.microsoft.com/office/infopath/2007/PartnerControls">
-  <documentManagement>
-    <TaxCatchAll xmlns="985ec44e-1bab-4c0b-9df0-6ba128686fc9">
-      <Value>489</Value>
-      <Value>1206</Value>
-      <Value>36</Value>
-    </TaxCatchAll>
-    <TaxKeywordTaxHTField xmlns="dd774590-caf2-40ff-b04f-1e20d86f2c70">
-      <Terms xmlns="http://schemas.microsoft.com/office/infopath/2007/PartnerControls">
-        <TermInfo xmlns="http://schemas.microsoft.com/office/infopath/2007/PartnerControls">
-          <TermName xmlns="http://schemas.microsoft.com/office/infopath/2007/PartnerControls">SMMU</TermName>
-          <TermId xmlns="http://schemas.microsoft.com/office/infopath/2007/PartnerControls">5e9f697a-141a-4514-921e-ceb815d55e6d</TermId>
-        </TermInfo>
-        <TermInfo xmlns="http://schemas.microsoft.com/office/infopath/2007/PartnerControls">
-          <TermName xmlns="http://schemas.microsoft.com/office/infopath/2007/PartnerControls">modernstats</TermName>
-          <TermId xmlns="http://schemas.microsoft.com/office/infopath/2007/PartnerControls">94b70401-9829-4e65-9ad6-1fa04469d1b3</TermId>
-        </TermInfo>
-        <TermInfo xmlns="http://schemas.microsoft.com/office/infopath/2007/PartnerControls">
-          <TermName xmlns="http://schemas.microsoft.com/office/infopath/2007/PartnerControls">unece</TermName>
-          <TermId xmlns="http://schemas.microsoft.com/office/infopath/2007/PartnerControls">b6958d20-5c37-4942-b400-dddb22520cb2</TermId>
-        </TermInfo>
-      </Terms>
-    </TaxKeywordTaxHTField>
-    <Category xmlns="c39ac8e3-0f08-4b7d-bd41-28055cb5e628">Information Notice</Category>
-    <lcf76f155ced4ddcb4097134ff3c332f xmlns="c39ac8e3-0f08-4b7d-bd41-28055cb5e628">
-      <Terms xmlns="http://schemas.microsoft.com/office/infopath/2007/PartnerControls"/>
-    </lcf76f155ced4ddcb4097134ff3c332f>
-  </documentManagement>
-</p:properties>
+<?mso-contentType ?>
+<FormTemplates xmlns="http://schemas.microsoft.com/sharepoint/v3/contenttype/forms">
+  <Display>DocumentLibraryForm</Display>
+  <Edit>DocumentLibraryForm</Edit>
+  <New>DocumentLibraryForm</New>
+</FormTemplates>
 </file>
 
 <file path=customXml/itemProps1.xml><?xml version="1.0" encoding="utf-8"?>
@@ -3121,14 +3145,26 @@
 </file>
 
 <file path=customXml/itemProps2.xml><?xml version="1.0" encoding="utf-8"?>
-<ds:datastoreItem xmlns:ds="http://schemas.openxmlformats.org/officeDocument/2006/customXml" ds:itemID="{C90DD0BF-6CEC-499B-AF99-F0318A210268}">
+<ds:datastoreItem xmlns:ds="http://schemas.openxmlformats.org/officeDocument/2006/customXml" ds:itemID="{801F3FC5-9A7E-44D4-8F01-26287F98AC85}">
   <ds:schemaRefs>
-    <ds:schemaRef ds:uri="http://schemas.microsoft.com/sharepoint/v3/contenttype/forms"/>
+    <ds:schemaRef ds:uri="http://schemas.microsoft.com/office/2006/metadata/properties"/>
+    <ds:schemaRef ds:uri="http://schemas.microsoft.com/office/infopath/2007/PartnerControls"/>
+    <ds:schemaRef ds:uri="985ec44e-1bab-4c0b-9df0-6ba128686fc9"/>
+    <ds:schemaRef ds:uri="dd774590-caf2-40ff-b04f-1e20d86f2c70"/>
+    <ds:schemaRef ds:uri="c39ac8e3-0f08-4b7d-bd41-28055cb5e628"/>
   </ds:schemaRefs>
 </ds:datastoreItem>
 </file>
 
 <file path=customXml/itemProps3.xml><?xml version="1.0" encoding="utf-8"?>
+<ds:datastoreItem xmlns:ds="http://schemas.openxmlformats.org/officeDocument/2006/customXml" ds:itemID="{C54ED6D1-692D-43A3-9C82-935313D8EB0A}">
+  <ds:schemaRefs>
+    <ds:schemaRef ds:uri="http://schemas.openxmlformats.org/officeDocument/2006/bibliography"/>
+  </ds:schemaRefs>
+</ds:datastoreItem>
+</file>
+
+<file path=customXml/itemProps4.xml><?xml version="1.0" encoding="utf-8"?>
 <ds:datastoreItem xmlns:ds="http://schemas.openxmlformats.org/officeDocument/2006/customXml" ds:itemID="{18AA7B02-3FBA-4448-9270-F89E81A29237}">
   <ds:schemaRefs>
     <ds:schemaRef ds:uri="http://schemas.microsoft.com/office/2006/metadata/contentType"/>
@@ -3148,28 +3184,10 @@
 </ds:datastoreItem>
 </file>
 
-<file path=customXml/itemProps4.xml><?xml version="1.0" encoding="utf-8"?>
-<ds:datastoreItem xmlns:ds="http://schemas.openxmlformats.org/officeDocument/2006/customXml" ds:itemID="{C54ED6D1-692D-43A3-9C82-935313D8EB0A}">
+<file path=customXml/itemProps5.xml><?xml version="1.0" encoding="utf-8"?>
+<ds:datastoreItem xmlns:ds="http://schemas.openxmlformats.org/officeDocument/2006/customXml" ds:itemID="{C90DD0BF-6CEC-499B-AF99-F0318A210268}">
   <ds:schemaRefs>
-    <ds:schemaRef ds:uri="http://schemas.openxmlformats.org/officeDocument/2006/bibliography"/>
-  </ds:schemaRefs>
-</ds:datastoreItem>
-</file>
-
-<file path=customXml/itemProps5.xml><?xml version="1.0" encoding="utf-8"?>
-<ds:datastoreItem xmlns:ds="http://schemas.openxmlformats.org/officeDocument/2006/customXml" ds:itemID="{801F3FC5-9A7E-44D4-8F01-26287F98AC85}">
-  <ds:schemaRefs>
-    <ds:schemaRef ds:uri="http://schemas.microsoft.com/office/2006/documentManagement/types"/>
-    <ds:schemaRef ds:uri="985ec44e-1bab-4c0b-9df0-6ba128686fc9"/>
-    <ds:schemaRef ds:uri="http://purl.org/dc/elements/1.1/"/>
-    <ds:schemaRef ds:uri="http://schemas.microsoft.com/office/2006/metadata/properties"/>
-    <ds:schemaRef ds:uri="http://schemas.microsoft.com/office/infopath/2007/PartnerControls"/>
-    <ds:schemaRef ds:uri="c39ac8e3-0f08-4b7d-bd41-28055cb5e628"/>
-    <ds:schemaRef ds:uri="http://purl.org/dc/terms/"/>
-    <ds:schemaRef ds:uri="http://schemas.openxmlformats.org/package/2006/metadata/core-properties"/>
-    <ds:schemaRef ds:uri="dd774590-caf2-40ff-b04f-1e20d86f2c70"/>
-    <ds:schemaRef ds:uri="http://www.w3.org/XML/1998/namespace"/>
-    <ds:schemaRef ds:uri="http://purl.org/dc/dcmitype/"/>
+    <ds:schemaRef ds:uri="http://schemas.microsoft.com/sharepoint/v3/contenttype/forms"/>
   </ds:schemaRefs>
 </ds:datastoreItem>
 </file>
</xml_diff>